<commit_message>
added extra documents under "Declaratie casier" + made changes in the templates
</commit_message>
<xml_diff>
--- a/Templates/04-Declaratie-gestionar-inainte-inv-v1.0.docx
+++ b/Templates/04-Declaratie-gestionar-inainte-inv-v1.0.docx
@@ -678,6 +678,73 @@
           <w:lang w:val="it-IT"/>
         </w:rPr>
       </w:pPr>
+    </w:p>
+    <w:p>
+      <w:pPr>
+        <w:spacing w:line="360" w:lineRule="auto"/>
+        <w:rPr>
+          <w:rFonts w:eastAsia="MS Mincho"/>
+          <w:highlight w:val="magenta"/>
+          <w:lang w:val="fr-FR" w:eastAsia="ja-JP"/>
+        </w:rPr>
+      </w:pPr>
+      <w:r>
+        <w:rPr>
+          <w:rFonts w:eastAsia="MS Mincho"/>
+          <w:highlight w:val="magenta"/>
+          <w:lang w:val="fr-FR" w:eastAsia="ja-JP"/>
+        </w:rPr>
+        <w:t xml:space="preserve">SAU </w:t>
+      </w:r>
+    </w:p>
+    <w:p>
+      <w:pPr>
+        <w:spacing w:line="360" w:lineRule="auto"/>
+        <w:rPr>
+          <w:rFonts w:eastAsia="MS Mincho"/>
+          <w:lang w:val="fr-FR" w:eastAsia="ja-JP"/>
+        </w:rPr>
+      </w:pPr>
+      <w:r>
+        <w:rPr>
+          <w:rFonts w:eastAsia="MS Mincho"/>
+          <w:highlight w:val="magenta"/>
+          <w:lang w:val="fr-FR" w:eastAsia="ja-JP"/>
+        </w:rPr>
+        <w:t xml:space="preserve">Nu s-au realizat operatiuni cu </w:t>
+      </w:r>
+      <w:r>
+        <w:rPr>
+          <w:rFonts w:eastAsia="MS Mincho"/>
+          <w:highlight w:val="magenta"/>
+          <w:lang w:val="fr-FR" w:eastAsia="ja-JP"/>
+        </w:rPr>
+        <w:t xml:space="preserve">terti </w:t>
+      </w:r>
+      <w:r>
+        <w:rPr>
+          <w:rFonts w:eastAsia="MS Mincho"/>
+          <w:highlight w:val="magenta"/>
+          <w:lang w:val="fr-FR" w:eastAsia="ja-JP"/>
+        </w:rPr>
+        <w:t xml:space="preserve">in anul </w:t>
+      </w:r>
+      <w:r>
+        <w:rPr>
+          <w:rFonts w:eastAsia="MS Mincho"/>
+          <w:highlight w:val="magenta"/>
+          <w:lang w:val="fr-FR" w:eastAsia="ja-JP"/>
+        </w:rPr>
+        <w:t>{{an_inv}}</w:t>
+      </w:r>
+      <w:r>
+        <w:rPr>
+          <w:rFonts w:eastAsia="MS Mincho"/>
+          <w:highlight w:val="magenta"/>
+          <w:lang w:val="fr-FR" w:eastAsia="ja-JP"/>
+        </w:rPr>
+        <w:t>.</w:t>
+      </w:r>
     </w:p>
     <w:p>
       <w:pPr>

</xml_diff>